<commit_message>
api is ready with the right database. Doc reader also works nice
</commit_message>
<xml_diff>
--- a/docReader/lesxh.docx
+++ b/docReader/lesxh.docx
@@ -305,8 +305,8 @@
         <w:gridCol w:w="708"/>
         <w:gridCol w:w="1842"/>
         <w:gridCol w:w="2977"/>
-        <w:gridCol w:w="1830"/>
-        <w:gridCol w:w="2280"/>
+        <w:gridCol w:w="1831"/>
+        <w:gridCol w:w="2279"/>
       </w:tblGrid>
       <w:tr>
         <w:trPr/>
@@ -637,7 +637,7 @@
         </w:tc>
         <w:tc>
           <w:tcPr>
-            <w:tcW w:w="1830" w:type="dxa"/>
+            <w:tcW w:w="1831" w:type="dxa"/>
             <w:tcBorders>
               <w:top w:val="double" w:sz="12" w:space="0" w:color="000000"/>
               <w:left w:val="single" w:sz="6" w:space="0" w:color="000000"/>
@@ -705,7 +705,7 @@
         </w:tc>
         <w:tc>
           <w:tcPr>
-            <w:tcW w:w="2280" w:type="dxa"/>
+            <w:tcW w:w="2279" w:type="dxa"/>
             <w:tcBorders>
               <w:top w:val="double" w:sz="12" w:space="0" w:color="000000"/>
               <w:left w:val="single" w:sz="6" w:space="0" w:color="000000"/>
@@ -2223,7 +2223,7 @@
         </w:tc>
         <w:tc>
           <w:tcPr>
-            <w:tcW w:w="1830" w:type="dxa"/>
+            <w:tcW w:w="1831" w:type="dxa"/>
             <w:tcBorders>
               <w:top w:val="single" w:sz="6" w:space="0" w:color="000000"/>
               <w:left w:val="single" w:sz="6" w:space="0" w:color="000000"/>
@@ -2604,7 +2604,7 @@
         </w:tc>
         <w:tc>
           <w:tcPr>
-            <w:tcW w:w="2280" w:type="dxa"/>
+            <w:tcW w:w="2279" w:type="dxa"/>
             <w:tcBorders>
               <w:top w:val="single" w:sz="6" w:space="0" w:color="000000"/>
               <w:left w:val="single" w:sz="6" w:space="0" w:color="000000"/>
@@ -4458,7 +4458,7 @@
         </w:tc>
         <w:tc>
           <w:tcPr>
-            <w:tcW w:w="1830" w:type="dxa"/>
+            <w:tcW w:w="1831" w:type="dxa"/>
             <w:tcBorders>
               <w:left w:val="single" w:sz="6" w:space="0" w:color="000000"/>
             </w:tcBorders>
@@ -4717,7 +4717,7 @@
         </w:tc>
         <w:tc>
           <w:tcPr>
-            <w:tcW w:w="2280" w:type="dxa"/>
+            <w:tcW w:w="2279" w:type="dxa"/>
             <w:tcBorders>
               <w:left w:val="single" w:sz="6" w:space="0" w:color="000000"/>
               <w:right w:val="double" w:sz="12" w:space="0" w:color="000000"/>
@@ -5356,7 +5356,7 @@
         </w:tc>
         <w:tc>
           <w:tcPr>
-            <w:tcW w:w="1830" w:type="dxa"/>
+            <w:tcW w:w="1831" w:type="dxa"/>
             <w:tcBorders>
               <w:left w:val="single" w:sz="6" w:space="0" w:color="000000"/>
               <w:bottom w:val="double" w:sz="12" w:space="0" w:color="000000"/>
@@ -5382,7 +5382,7 @@
         </w:tc>
         <w:tc>
           <w:tcPr>
-            <w:tcW w:w="2280" w:type="dxa"/>
+            <w:tcW w:w="2279" w:type="dxa"/>
             <w:tcBorders>
               <w:left w:val="single" w:sz="6" w:space="0" w:color="000000"/>
               <w:bottom w:val="double" w:sz="12" w:space="0" w:color="000000"/>
@@ -5580,10 +5580,10 @@
         <w:gridCol w:w="1859"/>
         <w:gridCol w:w="1700"/>
         <w:gridCol w:w="1703"/>
-        <w:gridCol w:w="1984"/>
-        <w:gridCol w:w="1843"/>
-        <w:gridCol w:w="1417"/>
-        <w:gridCol w:w="1982"/>
+        <w:gridCol w:w="1985"/>
+        <w:gridCol w:w="1842"/>
+        <w:gridCol w:w="1418"/>
+        <w:gridCol w:w="1981"/>
       </w:tblGrid>
       <w:tr>
         <w:trPr/>
@@ -5799,7 +5799,7 @@
         </w:tc>
         <w:tc>
           <w:tcPr>
-            <w:tcW w:w="1984" w:type="dxa"/>
+            <w:tcW w:w="1985" w:type="dxa"/>
             <w:tcBorders>
               <w:top w:val="double" w:sz="12" w:space="0" w:color="000000"/>
               <w:left w:val="single" w:sz="6" w:space="0" w:color="000000"/>
@@ -5845,7 +5845,7 @@
         </w:tc>
         <w:tc>
           <w:tcPr>
-            <w:tcW w:w="1843" w:type="dxa"/>
+            <w:tcW w:w="1842" w:type="dxa"/>
             <w:tcBorders>
               <w:top w:val="double" w:sz="12" w:space="0" w:color="000000"/>
               <w:left w:val="single" w:sz="6" w:space="0" w:color="000000"/>
@@ -5891,7 +5891,7 @@
         </w:tc>
         <w:tc>
           <w:tcPr>
-            <w:tcW w:w="1417" w:type="dxa"/>
+            <w:tcW w:w="1418" w:type="dxa"/>
             <w:tcBorders>
               <w:top w:val="double" w:sz="12" w:space="0" w:color="000000"/>
               <w:left w:val="single" w:sz="6" w:space="0" w:color="000000"/>
@@ -5939,7 +5939,7 @@
         </w:tc>
         <w:tc>
           <w:tcPr>
-            <w:tcW w:w="1982" w:type="dxa"/>
+            <w:tcW w:w="1981" w:type="dxa"/>
             <w:tcBorders>
               <w:top w:val="double" w:sz="12" w:space="0" w:color="000000"/>
               <w:left w:val="single" w:sz="6" w:space="0" w:color="000000"/>
@@ -7707,7 +7707,7 @@
         </w:tc>
         <w:tc>
           <w:tcPr>
-            <w:tcW w:w="1984" w:type="dxa"/>
+            <w:tcW w:w="1985" w:type="dxa"/>
             <w:tcBorders>
               <w:top w:val="single" w:sz="6" w:space="0" w:color="000000"/>
               <w:left w:val="single" w:sz="6" w:space="0" w:color="000000"/>
@@ -8018,7 +8018,7 @@
         </w:tc>
         <w:tc>
           <w:tcPr>
-            <w:tcW w:w="1843" w:type="dxa"/>
+            <w:tcW w:w="1842" w:type="dxa"/>
             <w:tcBorders>
               <w:top w:val="single" w:sz="6" w:space="0" w:color="000000"/>
               <w:left w:val="single" w:sz="6" w:space="0" w:color="000000"/>
@@ -8165,7 +8165,10 @@
               </w:rPr>
             </w:pPr>
             <w:r>
-              <w:rPr/>
+              <w:rPr>
+                <w:spacing w:val="-2"/>
+                <w:sz w:val="20"/>
+              </w:rPr>
             </w:r>
           </w:p>
           <w:p>
@@ -8521,7 +8524,7 @@
         </w:tc>
         <w:tc>
           <w:tcPr>
-            <w:tcW w:w="1417" w:type="dxa"/>
+            <w:tcW w:w="1418" w:type="dxa"/>
             <w:tcBorders>
               <w:top w:val="single" w:sz="6" w:space="0" w:color="000000"/>
               <w:left w:val="single" w:sz="6" w:space="0" w:color="000000"/>
@@ -8809,7 +8812,7 @@
         </w:tc>
         <w:tc>
           <w:tcPr>
-            <w:tcW w:w="1982" w:type="dxa"/>
+            <w:tcW w:w="1981" w:type="dxa"/>
             <w:tcBorders>
               <w:top w:val="single" w:sz="6" w:space="0" w:color="000000"/>
               <w:left w:val="single" w:sz="6" w:space="0" w:color="000000"/>
@@ -10060,7 +10063,10 @@
               </w:rPr>
             </w:pPr>
             <w:r>
-              <w:rPr/>
+              <w:rPr>
+                <w:kern w:val="0"/>
+                <w:sz w:val="20"/>
+              </w:rPr>
             </w:r>
           </w:p>
           <w:p>
@@ -10462,7 +10468,12 @@
               </w:rPr>
             </w:pPr>
             <w:r>
-              <w:rPr/>
+              <w:rPr>
+                <w:rFonts w:eastAsia="Arial"/>
+                <w:spacing w:val="-2"/>
+                <w:sz w:val="20"/>
+                <w:szCs w:val="22"/>
+              </w:rPr>
             </w:r>
           </w:p>
           <w:p>
@@ -11019,7 +11030,7 @@
         </w:tc>
         <w:tc>
           <w:tcPr>
-            <w:tcW w:w="1984" w:type="dxa"/>
+            <w:tcW w:w="1985" w:type="dxa"/>
             <w:tcBorders>
               <w:left w:val="single" w:sz="6" w:space="0" w:color="000000"/>
               <w:bottom w:val="double" w:sz="12" w:space="0" w:color="000000"/>
@@ -11180,7 +11191,11 @@
               </w:rPr>
             </w:pPr>
             <w:r>
-              <w:rPr/>
+              <w:rPr>
+                <w:kern w:val="0"/>
+                <w:sz w:val="20"/>
+                <w:szCs w:val="20"/>
+              </w:rPr>
             </w:r>
           </w:p>
           <w:p>
@@ -11448,7 +11463,7 @@
         </w:tc>
         <w:tc>
           <w:tcPr>
-            <w:tcW w:w="1843" w:type="dxa"/>
+            <w:tcW w:w="1842" w:type="dxa"/>
             <w:tcBorders>
               <w:left w:val="single" w:sz="6" w:space="0" w:color="000000"/>
               <w:bottom w:val="double" w:sz="12" w:space="0" w:color="000000"/>
@@ -11779,7 +11794,7 @@
         </w:tc>
         <w:tc>
           <w:tcPr>
-            <w:tcW w:w="1417" w:type="dxa"/>
+            <w:tcW w:w="1418" w:type="dxa"/>
             <w:tcBorders>
               <w:left w:val="single" w:sz="6" w:space="0" w:color="000000"/>
               <w:bottom w:val="double" w:sz="12" w:space="0" w:color="000000"/>
@@ -11976,9 +11991,8 @@
             </w:pPr>
             <w:r>
               <w:rPr>
-                <w:spacing w:val="-2"/>
-                <w:sz w:val="20"/>
-                <w:szCs w:val="22"/>
+                <w:kern w:val="0"/>
+                <w:sz w:val="20"/>
               </w:rPr>
             </w:r>
           </w:p>
@@ -12159,7 +12173,7 @@
         </w:tc>
         <w:tc>
           <w:tcPr>
-            <w:tcW w:w="1982" w:type="dxa"/>
+            <w:tcW w:w="1981" w:type="dxa"/>
             <w:tcBorders>
               <w:left w:val="single" w:sz="6" w:space="0" w:color="000000"/>
               <w:bottom w:val="double" w:sz="12" w:space="0" w:color="000000"/>
@@ -12711,8 +12725,8 @@
         <w:gridCol w:w="1561"/>
         <w:gridCol w:w="1700"/>
         <w:gridCol w:w="1504"/>
-        <w:gridCol w:w="1695"/>
-        <w:gridCol w:w="2327"/>
+        <w:gridCol w:w="1696"/>
+        <w:gridCol w:w="2326"/>
       </w:tblGrid>
       <w:tr>
         <w:trPr/>
@@ -13028,7 +13042,7 @@
         </w:tc>
         <w:tc>
           <w:tcPr>
-            <w:tcW w:w="1695" w:type="dxa"/>
+            <w:tcW w:w="1696" w:type="dxa"/>
             <w:tcBorders>
               <w:top w:val="double" w:sz="12" w:space="0" w:color="000000"/>
               <w:left w:val="single" w:sz="6" w:space="0" w:color="000000"/>
@@ -13073,7 +13087,7 @@
         </w:tc>
         <w:tc>
           <w:tcPr>
-            <w:tcW w:w="2327" w:type="dxa"/>
+            <w:tcW w:w="2326" w:type="dxa"/>
             <w:tcBorders>
               <w:top w:val="double" w:sz="12" w:space="0" w:color="000000"/>
               <w:left w:val="single" w:sz="6" w:space="0" w:color="000000"/>
@@ -15704,7 +15718,7 @@
         </w:tc>
         <w:tc>
           <w:tcPr>
-            <w:tcW w:w="1695" w:type="dxa"/>
+            <w:tcW w:w="1696" w:type="dxa"/>
             <w:tcBorders>
               <w:top w:val="single" w:sz="6" w:space="0" w:color="000000"/>
               <w:left w:val="single" w:sz="6" w:space="0" w:color="000000"/>
@@ -16036,7 +16050,7 @@
         </w:tc>
         <w:tc>
           <w:tcPr>
-            <w:tcW w:w="2327" w:type="dxa"/>
+            <w:tcW w:w="2326" w:type="dxa"/>
             <w:tcBorders>
               <w:top w:val="single" w:sz="6" w:space="0" w:color="000000"/>
               <w:left w:val="single" w:sz="6" w:space="0" w:color="000000"/>
@@ -18867,7 +18881,7 @@
         </w:tc>
         <w:tc>
           <w:tcPr>
-            <w:tcW w:w="1695" w:type="dxa"/>
+            <w:tcW w:w="1696" w:type="dxa"/>
             <w:tcBorders>
               <w:left w:val="single" w:sz="6" w:space="0" w:color="000000"/>
               <w:bottom w:val="double" w:sz="12" w:space="0" w:color="000000"/>
@@ -19190,7 +19204,7 @@
         </w:tc>
         <w:tc>
           <w:tcPr>
-            <w:tcW w:w="2327" w:type="dxa"/>
+            <w:tcW w:w="2326" w:type="dxa"/>
             <w:tcBorders>
               <w:left w:val="single" w:sz="6" w:space="0" w:color="000000"/>
               <w:bottom w:val="double" w:sz="12" w:space="0" w:color="000000"/>
@@ -19624,9 +19638,9 @@
         <w:gridCol w:w="1558"/>
         <w:gridCol w:w="1703"/>
         <w:gridCol w:w="1683"/>
-        <w:gridCol w:w="1703"/>
-        <w:gridCol w:w="1702"/>
-        <w:gridCol w:w="2280"/>
+        <w:gridCol w:w="1705"/>
+        <w:gridCol w:w="1701"/>
+        <w:gridCol w:w="2279"/>
       </w:tblGrid>
       <w:tr>
         <w:trPr/>
@@ -19892,7 +19906,7 @@
         </w:tc>
         <w:tc>
           <w:tcPr>
-            <w:tcW w:w="1703" w:type="dxa"/>
+            <w:tcW w:w="1705" w:type="dxa"/>
             <w:tcBorders>
               <w:top w:val="double" w:sz="12" w:space="0" w:color="000000"/>
               <w:left w:val="single" w:sz="6" w:space="0" w:color="000000"/>
@@ -19939,7 +19953,7 @@
         </w:tc>
         <w:tc>
           <w:tcPr>
-            <w:tcW w:w="1702" w:type="dxa"/>
+            <w:tcW w:w="1701" w:type="dxa"/>
             <w:tcBorders>
               <w:top w:val="double" w:sz="12" w:space="0" w:color="000000"/>
               <w:left w:val="single" w:sz="6" w:space="0" w:color="000000"/>
@@ -19988,7 +20002,7 @@
         </w:tc>
         <w:tc>
           <w:tcPr>
-            <w:tcW w:w="2280" w:type="dxa"/>
+            <w:tcW w:w="2279" w:type="dxa"/>
             <w:tcBorders>
               <w:top w:val="double" w:sz="12" w:space="0" w:color="000000"/>
               <w:left w:val="single" w:sz="6" w:space="0" w:color="000000"/>
@@ -22212,7 +22226,7 @@
         </w:tc>
         <w:tc>
           <w:tcPr>
-            <w:tcW w:w="1703" w:type="dxa"/>
+            <w:tcW w:w="1705" w:type="dxa"/>
             <w:tcBorders>
               <w:top w:val="single" w:sz="6" w:space="0" w:color="000000"/>
               <w:left w:val="single" w:sz="6" w:space="0" w:color="000000"/>
@@ -22630,7 +22644,7 @@
         </w:tc>
         <w:tc>
           <w:tcPr>
-            <w:tcW w:w="1702" w:type="dxa"/>
+            <w:tcW w:w="1701" w:type="dxa"/>
             <w:tcBorders>
               <w:top w:val="single" w:sz="6" w:space="0" w:color="000000"/>
               <w:left w:val="single" w:sz="6" w:space="0" w:color="000000"/>
@@ -23028,7 +23042,7 @@
         </w:tc>
         <w:tc>
           <w:tcPr>
-            <w:tcW w:w="2280" w:type="dxa"/>
+            <w:tcW w:w="2279" w:type="dxa"/>
             <w:tcBorders>
               <w:top w:val="single" w:sz="6" w:space="0" w:color="000000"/>
               <w:left w:val="single" w:sz="6" w:space="0" w:color="000000"/>
@@ -25446,7 +25460,7 @@
         </w:tc>
         <w:tc>
           <w:tcPr>
-            <w:tcW w:w="1703" w:type="dxa"/>
+            <w:tcW w:w="1705" w:type="dxa"/>
             <w:tcBorders>
               <w:left w:val="single" w:sz="6" w:space="0" w:color="000000"/>
               <w:bottom w:val="double" w:sz="12" w:space="0" w:color="000000"/>
@@ -25798,7 +25812,7 @@
         </w:tc>
         <w:tc>
           <w:tcPr>
-            <w:tcW w:w="1702" w:type="dxa"/>
+            <w:tcW w:w="1701" w:type="dxa"/>
             <w:tcBorders>
               <w:left w:val="single" w:sz="6" w:space="0" w:color="000000"/>
               <w:bottom w:val="double" w:sz="12" w:space="0" w:color="000000"/>
@@ -26157,7 +26171,7 @@
         </w:tc>
         <w:tc>
           <w:tcPr>
-            <w:tcW w:w="2280" w:type="dxa"/>
+            <w:tcW w:w="2279" w:type="dxa"/>
             <w:tcBorders>
               <w:left w:val="single" w:sz="6" w:space="0" w:color="000000"/>
               <w:bottom w:val="double" w:sz="12" w:space="0" w:color="000000"/>
@@ -26915,9 +26929,9 @@
         <w:gridCol w:w="1859"/>
         <w:gridCol w:w="1842"/>
         <w:gridCol w:w="2127"/>
-        <w:gridCol w:w="1844"/>
+        <w:gridCol w:w="1845"/>
         <w:gridCol w:w="836"/>
-        <w:gridCol w:w="2280"/>
+        <w:gridCol w:w="2279"/>
       </w:tblGrid>
       <w:tr>
         <w:trPr/>
@@ -27233,7 +27247,7 @@
         </w:tc>
         <w:tc>
           <w:tcPr>
-            <w:tcW w:w="1844" w:type="dxa"/>
+            <w:tcW w:w="1845" w:type="dxa"/>
             <w:tcBorders>
               <w:top w:val="double" w:sz="12" w:space="0" w:color="000000"/>
               <w:left w:val="single" w:sz="6" w:space="0" w:color="000000"/>
@@ -27272,7 +27286,7 @@
                 <w:sz w:val="22"/>
                 <w:szCs w:val="20"/>
               </w:rPr>
-              <w:t>30/09</w:t>
+              <w:t>30/9</w:t>
             </w:r>
           </w:p>
         </w:tc>
@@ -27314,7 +27328,7 @@
         </w:tc>
         <w:tc>
           <w:tcPr>
-            <w:tcW w:w="2280" w:type="dxa"/>
+            <w:tcW w:w="2279" w:type="dxa"/>
             <w:tcBorders>
               <w:top w:val="double" w:sz="12" w:space="0" w:color="000000"/>
               <w:left w:val="single" w:sz="6" w:space="0" w:color="000000"/>
@@ -29402,7 +29416,7 @@
         </w:tc>
         <w:tc>
           <w:tcPr>
-            <w:tcW w:w="1844" w:type="dxa"/>
+            <w:tcW w:w="1845" w:type="dxa"/>
             <w:tcBorders>
               <w:top w:val="single" w:sz="6" w:space="0" w:color="000000"/>
               <w:left w:val="single" w:sz="6" w:space="0" w:color="000000"/>
@@ -29790,7 +29804,7 @@
         </w:tc>
         <w:tc>
           <w:tcPr>
-            <w:tcW w:w="2280" w:type="dxa"/>
+            <w:tcW w:w="2279" w:type="dxa"/>
             <w:tcBorders>
               <w:top w:val="single" w:sz="6" w:space="0" w:color="000000"/>
               <w:left w:val="single" w:sz="6" w:space="0" w:color="000000"/>
@@ -31899,7 +31913,7 @@
         </w:tc>
         <w:tc>
           <w:tcPr>
-            <w:tcW w:w="1844" w:type="dxa"/>
+            <w:tcW w:w="1845" w:type="dxa"/>
             <w:tcBorders>
               <w:left w:val="single" w:sz="6" w:space="0" w:color="000000"/>
             </w:tcBorders>
@@ -32264,7 +32278,7 @@
         </w:tc>
         <w:tc>
           <w:tcPr>
-            <w:tcW w:w="2280" w:type="dxa"/>
+            <w:tcW w:w="2279" w:type="dxa"/>
             <w:tcBorders>
               <w:left w:val="single" w:sz="6" w:space="0" w:color="000000"/>
               <w:right w:val="double" w:sz="12" w:space="0" w:color="000000"/>
@@ -32513,7 +32527,7 @@
         </w:tc>
         <w:tc>
           <w:tcPr>
-            <w:tcW w:w="1844" w:type="dxa"/>
+            <w:tcW w:w="1845" w:type="dxa"/>
             <w:tcBorders>
               <w:left w:val="single" w:sz="6" w:space="0" w:color="000000"/>
               <w:bottom w:val="double" w:sz="12" w:space="0" w:color="000000"/>
@@ -32572,7 +32586,7 @@
         </w:tc>
         <w:tc>
           <w:tcPr>
-            <w:tcW w:w="2280" w:type="dxa"/>
+            <w:tcW w:w="2279" w:type="dxa"/>
             <w:tcBorders>
               <w:left w:val="single" w:sz="6" w:space="0" w:color="000000"/>
               <w:bottom w:val="double" w:sz="12" w:space="0" w:color="000000"/>

</xml_diff>